<commit_message>
correções pontuais no analitycs e no script do banco de dados(remoção de itens que tinham haver com luminosidade)
</commit_message>
<xml_diff>
--- a/Arq Comp/Relatório Analytics.docx
+++ b/Arq Comp/Relatório Analytics.docx
@@ -195,17 +195,7 @@
           <w:sz w:val="20"/>
           <w:szCs w:val="20"/>
         </w:rPr>
-        <w:t xml:space="preserve"> </w:t>
-      </w:r>
-      <w:r>
-        <w:rPr>
-          <w:rFonts w:ascii="Arial" w:hAnsi="Arial" w:cs="Arial"/>
-          <w:bCs/>
-          <w:color w:val="000000" w:themeColor="text1"/>
-          <w:sz w:val="20"/>
-          <w:szCs w:val="20"/>
-        </w:rPr>
-        <w:t>01232</w:t>
+        <w:t xml:space="preserve"> 01232</w:t>
       </w:r>
       <w:r>
         <w:rPr>
@@ -256,17 +246,7 @@
           <w:sz w:val="20"/>
           <w:szCs w:val="20"/>
         </w:rPr>
-        <w:t xml:space="preserve"> </w:t>
-      </w:r>
-      <w:r>
-        <w:rPr>
-          <w:rFonts w:ascii="Arial" w:hAnsi="Arial" w:cs="Arial"/>
-          <w:bCs/>
-          <w:color w:val="000000" w:themeColor="text1"/>
-          <w:sz w:val="20"/>
-          <w:szCs w:val="20"/>
-        </w:rPr>
-        <w:t>01232</w:t>
+        <w:t xml:space="preserve"> 01232</w:t>
       </w:r>
       <w:r>
         <w:rPr>
@@ -493,9 +473,18 @@
       <w:r>
         <w:rPr>
           <w:rFonts w:ascii="Arial" w:hAnsi="Arial" w:cs="Arial"/>
-          <w:color w:val="000000" w:themeColor="text1"/>
-        </w:rPr>
-        <w:t>e dentro do espaço que o vinho será mantido para o processo de maturação. Para que o processo seja bem efetuado e atinja os resultados esperados o necessita de um controle de temperatura e umidade que são fatores de extrema importância para a maturação.</w:t>
+          <w:b/>
+          <w:bCs/>
+          <w:color w:val="000000" w:themeColor="text1"/>
+        </w:rPr>
+        <w:t>e</w:t>
+      </w:r>
+      <w:r>
+        <w:rPr>
+          <w:rFonts w:ascii="Arial" w:hAnsi="Arial" w:cs="Arial"/>
+          <w:color w:val="000000" w:themeColor="text1"/>
+        </w:rPr>
+        <w:t xml:space="preserve"> dentro do espaço que o vinho será mantido para o processo de maturação. Para que o processo seja bem efetuado e atinja os resultados esperados o necessita de um controle de temperatura e umidade que são fatores de extrema importância para a maturação.</w:t>
       </w:r>
     </w:p>
     <w:p>
@@ -548,15 +537,13 @@
         </w:rPr>
         <w:t xml:space="preserve"> que ser constantes durante esse período, respectivamente entre 12ºc e 15ºc e entre 65% e 80%, no cenário contrário </w:t>
       </w:r>
-      <w:proofErr w:type="gramStart"/>
-      <w:r>
-        <w:rPr>
-          <w:rFonts w:ascii="Arial" w:hAnsi="Arial" w:cs="Arial"/>
-          <w:color w:val="000000" w:themeColor="text1"/>
-        </w:rPr>
-        <w:t>podem haver</w:t>
-      </w:r>
-      <w:proofErr w:type="gramEnd"/>
+      <w:r>
+        <w:rPr>
+          <w:rFonts w:ascii="Arial" w:hAnsi="Arial" w:cs="Arial"/>
+          <w:color w:val="000000" w:themeColor="text1"/>
+        </w:rPr>
+        <w:t>pode haver</w:t>
+      </w:r>
       <w:r>
         <w:rPr>
           <w:rFonts w:ascii="Arial" w:hAnsi="Arial" w:cs="Arial"/>
@@ -630,6 +617,7 @@
       <w:r>
         <w:rPr>
           <w:rFonts w:ascii="Arial" w:hAnsi="Arial" w:cs="Arial"/>
+          <w:noProof/>
           <w:color w:val="000000" w:themeColor="text1"/>
         </w:rPr>
         <w:drawing>
@@ -902,21 +890,7 @@
           <w:color w:val="000000" w:themeColor="text1"/>
         </w:rPr>
         <w:tab/>
-        <w:t xml:space="preserve">- </w:t>
-      </w:r>
-      <w:r>
-        <w:rPr>
-          <w:rFonts w:ascii="Arial" w:hAnsi="Arial" w:cs="Arial"/>
-          <w:color w:val="000000" w:themeColor="text1"/>
-        </w:rPr>
-        <w:t>Faixa de medição de</w:t>
-      </w:r>
-      <w:r>
-        <w:rPr>
-          <w:rFonts w:ascii="Arial" w:hAnsi="Arial" w:cs="Arial"/>
-          <w:color w:val="000000" w:themeColor="text1"/>
-        </w:rPr>
-        <w:t xml:space="preserve"> temperatura: 0 a 5º</w:t>
+        <w:t>- Faixa de medição de temperatura: 0 a 5º</w:t>
       </w:r>
       <w:r>
         <w:rPr>
@@ -1007,21 +981,7 @@
           <w:color w:val="000000" w:themeColor="text1"/>
         </w:rPr>
         <w:tab/>
-        <w:t xml:space="preserve">- Precisão de </w:t>
-      </w:r>
-      <w:r>
-        <w:rPr>
-          <w:rFonts w:ascii="Arial" w:hAnsi="Arial" w:cs="Arial"/>
-          <w:color w:val="000000" w:themeColor="text1"/>
-        </w:rPr>
-        <w:t>medição</w:t>
-      </w:r>
-      <w:r>
-        <w:rPr>
-          <w:rFonts w:ascii="Arial" w:hAnsi="Arial" w:cs="Arial"/>
-          <w:color w:val="000000" w:themeColor="text1"/>
-        </w:rPr>
-        <w:t xml:space="preserve"> de umidade: </w:t>
+        <w:t xml:space="preserve">- Precisão de medição de umidade: </w:t>
       </w:r>
       <w:r>
         <w:rPr>
@@ -1136,98 +1096,7 @@
           <w:rFonts w:ascii="Arial" w:hAnsi="Arial" w:cs="Arial"/>
           <w:color w:val="000000" w:themeColor="text1"/>
         </w:rPr>
-        <w:t xml:space="preserve">Será apenas um sensor por ambiente de lote, para garantir que toda a estrutura de armazenamento esteja dentro dos limites aceitáveis, portanto para a simulação utilizaremos como base duas 3 situações, sendo uma um cenário de eficiência e as outras 2 cenários que o processo será comprometido, para isso </w:t>
-      </w:r>
-      <w:r>
-        <w:rPr>
-          <w:rFonts w:ascii="Arial" w:hAnsi="Arial" w:cs="Arial"/>
-          <w:color w:val="000000" w:themeColor="text1"/>
-        </w:rPr>
-        <w:t>utilizaremos uma</w:t>
-      </w:r>
-      <w:r>
-        <w:rPr>
-          <w:rFonts w:ascii="Arial" w:hAnsi="Arial" w:cs="Arial"/>
-          <w:color w:val="000000" w:themeColor="text1"/>
-        </w:rPr>
-        <w:t xml:space="preserve"> função para o </w:t>
-      </w:r>
-      <w:r>
-        <w:rPr>
-          <w:rFonts w:ascii="Arial" w:hAnsi="Arial" w:cs="Arial"/>
-          <w:color w:val="000000" w:themeColor="text1"/>
-        </w:rPr>
-        <w:t xml:space="preserve">primeiro cenário representando um queda de temperatura e umidade: </w:t>
-      </w:r>
-      <w:r>
-        <w:rPr>
-          <w:rFonts w:ascii="Arial" w:hAnsi="Arial" w:cs="Arial"/>
-          <w:color w:val="000000" w:themeColor="text1"/>
-        </w:rPr>
-        <w:t xml:space="preserve"> f(x)= x – </w:t>
-      </w:r>
-      <w:r>
-        <w:rPr>
-          <w:rFonts w:ascii="Arial" w:hAnsi="Arial" w:cs="Arial"/>
-          <w:color w:val="000000" w:themeColor="text1"/>
-        </w:rPr>
-        <w:t xml:space="preserve">3 sendo x a temperatura </w:t>
-      </w:r>
-      <w:r>
-        <w:rPr>
-          <w:rFonts w:ascii="Arial" w:hAnsi="Arial" w:cs="Arial"/>
-          <w:color w:val="000000" w:themeColor="text1"/>
-        </w:rPr>
-        <w:t xml:space="preserve">e f(y) = y </w:t>
-      </w:r>
-      <w:r>
-        <w:rPr>
-          <w:rFonts w:ascii="Arial" w:hAnsi="Arial" w:cs="Arial"/>
-          <w:color w:val="000000" w:themeColor="text1"/>
-        </w:rPr>
-        <w:t>+</w:t>
-      </w:r>
-      <w:r>
-        <w:rPr>
-          <w:rFonts w:ascii="Arial" w:hAnsi="Arial" w:cs="Arial"/>
-          <w:color w:val="000000" w:themeColor="text1"/>
-        </w:rPr>
-        <w:t xml:space="preserve"> </w:t>
-      </w:r>
-      <w:r>
-        <w:rPr>
-          <w:rFonts w:ascii="Arial" w:hAnsi="Arial" w:cs="Arial"/>
-          <w:color w:val="000000" w:themeColor="text1"/>
-        </w:rPr>
-        <w:t xml:space="preserve">5 sendo y a umidade, para o segundo cenário: </w:t>
-      </w:r>
-      <w:r>
-        <w:rPr>
-          <w:rFonts w:ascii="Arial" w:hAnsi="Arial" w:cs="Arial"/>
-          <w:color w:val="000000" w:themeColor="text1"/>
-        </w:rPr>
-        <w:t xml:space="preserve">f(x)= x </w:t>
-      </w:r>
-      <w:r>
-        <w:rPr>
-          <w:rFonts w:ascii="Arial" w:hAnsi="Arial" w:cs="Arial"/>
-          <w:color w:val="000000" w:themeColor="text1"/>
-        </w:rPr>
-        <w:t>+</w:t>
-      </w:r>
-      <w:r>
-        <w:rPr>
-          <w:rFonts w:ascii="Arial" w:hAnsi="Arial" w:cs="Arial"/>
-          <w:color w:val="000000" w:themeColor="text1"/>
-        </w:rPr>
-        <w:t xml:space="preserve"> </w:t>
-      </w:r>
-      <w:r>
-        <w:rPr>
-          <w:rFonts w:ascii="Arial" w:hAnsi="Arial" w:cs="Arial"/>
-          <w:color w:val="000000" w:themeColor="text1"/>
-        </w:rPr>
-        <w:t>6 e f(y) = y – 7.</w:t>
+        <w:t>Será apenas um sensor por ambiente de lote, para garantir que toda a estrutura de armazenamento esteja dentro dos limites aceitáveis, portanto para a simulação utilizaremos como base 3 situações, sendo uma um cenário de eficiência e as outras 2 cenários que o processo será comprometido, para isso utilizaremos uma função para o primeiro cenário representando um queda de temperatura e umidade:  f(x)= x – 3 sendo x a temperatura e f(y) = y + 5 sendo y a umidade, para o segundo cenário: f(x)= x + 6 e f(y) = y – 7.</w:t>
       </w:r>
     </w:p>
     <w:p>
@@ -1442,72 +1311,6 @@
           <w:t>https://www.soldafria.com.br/blog/o-que-e-um-arduino-para-que-serve-como-funciona-onde-comprar</w:t>
         </w:r>
       </w:hyperlink>
-    </w:p>
-    <w:p>
-      <w:pPr>
-        <w:shd w:val="clear" w:color="auto" w:fill="FFFFFF"/>
-        <w:spacing w:line="240" w:lineRule="auto"/>
-        <w:textAlignment w:val="baseline"/>
-        <w:rPr>
-          <w:rFonts w:ascii="Arial" w:hAnsi="Arial" w:cs="Arial"/>
-          <w:bCs/>
-          <w:color w:val="000000" w:themeColor="text1"/>
-        </w:rPr>
-      </w:pPr>
-    </w:p>
-    <w:p>
-      <w:pPr>
-        <w:shd w:val="clear" w:color="auto" w:fill="FFFFFF"/>
-        <w:spacing w:line="240" w:lineRule="auto"/>
-        <w:textAlignment w:val="baseline"/>
-        <w:rPr>
-          <w:rFonts w:ascii="Arial" w:hAnsi="Arial" w:cs="Arial"/>
-          <w:bCs/>
-          <w:color w:val="000000" w:themeColor="text1"/>
-        </w:rPr>
-      </w:pPr>
-    </w:p>
-    <w:p>
-      <w:pPr>
-        <w:shd w:val="clear" w:color="auto" w:fill="FFFFFF"/>
-        <w:spacing w:line="240" w:lineRule="auto"/>
-        <w:textAlignment w:val="baseline"/>
-        <w:rPr>
-          <w:rFonts w:ascii="Arial" w:hAnsi="Arial" w:cs="Arial"/>
-        </w:rPr>
-      </w:pPr>
-    </w:p>
-    <w:p>
-      <w:pPr>
-        <w:pStyle w:val="Ttulo1"/>
-        <w:shd w:val="clear" w:color="auto" w:fill="FFFFFF"/>
-        <w:spacing w:before="0" w:line="300" w:lineRule="atLeast"/>
-        <w:rPr>
-          <w:rFonts w:ascii="Arial" w:hAnsi="Arial" w:cs="Arial"/>
-          <w:color w:val="333333"/>
-          <w:sz w:val="22"/>
-          <w:szCs w:val="22"/>
-        </w:rPr>
-      </w:pPr>
-      <w:r>
-        <w:rPr>
-          <w:rFonts w:ascii="Arial" w:hAnsi="Arial" w:cs="Arial"/>
-          <w:color w:val="333333"/>
-          <w:sz w:val="22"/>
-          <w:szCs w:val="22"/>
-        </w:rPr>
-        <w:t> </w:t>
-      </w:r>
-    </w:p>
-    <w:p>
-      <w:pPr>
-        <w:rPr>
-          <w:rFonts w:ascii="Arial" w:hAnsi="Arial" w:cs="Arial"/>
-          <w:b/>
-          <w:sz w:val="20"/>
-          <w:szCs w:val="20"/>
-        </w:rPr>
-      </w:pPr>
     </w:p>
     <w:sectPr>
       <w:pgSz w:w="11906" w:h="16838"/>
@@ -2119,6 +1922,7 @@
   <w:style w:type="character" w:default="1" w:styleId="Fontepargpadro">
     <w:name w:val="Default Paragraph Font"/>
     <w:uiPriority w:val="1"/>
+    <w:semiHidden/>
     <w:unhideWhenUsed/>
   </w:style>
   <w:style w:type="table" w:default="1" w:styleId="Tabelanormal">

</xml_diff>